<commit_message>
Added excel parsing and temperature for 5 days
</commit_message>
<xml_diff>
--- a/temperature_report_from_web.docx
+++ b/temperature_report_from_web.docx
@@ -10,6 +10,131 @@
         <w:t>Temperature Report</w:t>
       </w:r>
     </w:p>
+    <w:p>
+      <w:pPr>
+        <w:pStyle w:val="Heading1"/>
+      </w:pPr>
+      <w:r>
+        <w:t>Wroclaw</w:t>
+      </w:r>
+    </w:p>
+    <w:tbl>
+      <w:tblPr>
+        <w:tblW w:type="auto" w:w="0"/>
+        <w:tblLook w:firstColumn="1" w:firstRow="1" w:lastColumn="0" w:lastRow="0" w:noHBand="0" w:noVBand="1" w:val="04A0"/>
+      </w:tblPr>
+      <w:tblGrid>
+        <w:gridCol w:w="1728"/>
+        <w:gridCol w:w="1728"/>
+        <w:gridCol w:w="1728"/>
+        <w:gridCol w:w="1728"/>
+        <w:gridCol w:w="1728"/>
+      </w:tblGrid>
+      <w:tr>
+        <w:tc>
+          <w:tcPr>
+            <w:tcW w:type="dxa" w:w="1728"/>
+          </w:tcPr>
+          <w:p>
+            <w:r>
+              <w:t>From</w:t>
+            </w:r>
+          </w:p>
+        </w:tc>
+        <w:tc>
+          <w:tcPr>
+            <w:tcW w:type="dxa" w:w="1728"/>
+          </w:tcPr>
+          <w:p>
+            <w:r>
+              <w:t>To</w:t>
+            </w:r>
+          </w:p>
+        </w:tc>
+        <w:tc>
+          <w:tcPr>
+            <w:tcW w:type="dxa" w:w="1728"/>
+          </w:tcPr>
+          <w:p>
+            <w:r>
+              <w:t>Average</w:t>
+            </w:r>
+          </w:p>
+        </w:tc>
+        <w:tc>
+          <w:tcPr>
+            <w:tcW w:type="dxa" w:w="1728"/>
+          </w:tcPr>
+          <w:p>
+            <w:r>
+              <w:t>Max</w:t>
+            </w:r>
+          </w:p>
+        </w:tc>
+        <w:tc>
+          <w:tcPr>
+            <w:tcW w:type="dxa" w:w="1728"/>
+          </w:tcPr>
+          <w:p>
+            <w:r>
+              <w:t>Min</w:t>
+            </w:r>
+          </w:p>
+        </w:tc>
+      </w:tr>
+      <w:tr>
+        <w:tc>
+          <w:tcPr>
+            <w:tcW w:type="dxa" w:w="1728"/>
+          </w:tcPr>
+          <w:p>
+            <w:r>
+              <w:t>2017-03-17 19:00:00</w:t>
+            </w:r>
+          </w:p>
+        </w:tc>
+        <w:tc>
+          <w:tcPr>
+            <w:tcW w:type="dxa" w:w="1728"/>
+          </w:tcPr>
+          <w:p>
+            <w:r>
+              <w:t>do</w:t>
+            </w:r>
+          </w:p>
+        </w:tc>
+        <w:tc>
+          <w:tcPr>
+            <w:tcW w:type="dxa" w:w="1728"/>
+          </w:tcPr>
+          <w:p>
+            <w:r>
+              <w:t>6.96</w:t>
+            </w:r>
+          </w:p>
+        </w:tc>
+        <w:tc>
+          <w:tcPr>
+            <w:tcW w:type="dxa" w:w="1728"/>
+          </w:tcPr>
+          <w:p>
+            <w:r>
+              <w:t>6.98</w:t>
+            </w:r>
+          </w:p>
+        </w:tc>
+        <w:tc>
+          <w:tcPr>
+            <w:tcW w:type="dxa" w:w="1728"/>
+          </w:tcPr>
+          <w:p>
+            <w:r>
+              <w:t>6.96</w:t>
+            </w:r>
+          </w:p>
+        </w:tc>
+      </w:tr>
+    </w:tbl>
     <w:p>
       <w:pPr>
         <w:pStyle w:val="Heading1"/>
@@ -89,7 +214,7 @@
           </w:tcPr>
           <w:p>
             <w:r>
-              <w:t>od</w:t>
+              <w:t>2017-03-17 19:00:00</w:t>
             </w:r>
           </w:p>
         </w:tc>
@@ -109,7 +234,7 @@
           </w:tcPr>
           <w:p>
             <w:r>
-              <w:t>285.64</w:t>
+              <w:t>6.98</w:t>
             </w:r>
           </w:p>
         </w:tc>
@@ -119,7 +244,7 @@
           </w:tcPr>
           <w:p>
             <w:r>
-              <w:t>Max</w:t>
+              <w:t>6.98</w:t>
             </w:r>
           </w:p>
         </w:tc>
@@ -129,132 +254,7 @@
           </w:tcPr>
           <w:p>
             <w:r>
-              <w:t>Min</w:t>
-            </w:r>
-          </w:p>
-        </w:tc>
-      </w:tr>
-    </w:tbl>
-    <w:p>
-      <w:pPr>
-        <w:pStyle w:val="Heading1"/>
-      </w:pPr>
-      <w:r>
-        <w:t>Wroclaw</w:t>
-      </w:r>
-    </w:p>
-    <w:tbl>
-      <w:tblPr>
-        <w:tblW w:type="auto" w:w="0"/>
-        <w:tblLook w:firstColumn="1" w:firstRow="1" w:lastColumn="0" w:lastRow="0" w:noHBand="0" w:noVBand="1" w:val="04A0"/>
-      </w:tblPr>
-      <w:tblGrid>
-        <w:gridCol w:w="1728"/>
-        <w:gridCol w:w="1728"/>
-        <w:gridCol w:w="1728"/>
-        <w:gridCol w:w="1728"/>
-        <w:gridCol w:w="1728"/>
-      </w:tblGrid>
-      <w:tr>
-        <w:tc>
-          <w:tcPr>
-            <w:tcW w:type="dxa" w:w="1728"/>
-          </w:tcPr>
-          <w:p>
-            <w:r>
-              <w:t>From</w:t>
-            </w:r>
-          </w:p>
-        </w:tc>
-        <w:tc>
-          <w:tcPr>
-            <w:tcW w:type="dxa" w:w="1728"/>
-          </w:tcPr>
-          <w:p>
-            <w:r>
-              <w:t>To</w:t>
-            </w:r>
-          </w:p>
-        </w:tc>
-        <w:tc>
-          <w:tcPr>
-            <w:tcW w:type="dxa" w:w="1728"/>
-          </w:tcPr>
-          <w:p>
-            <w:r>
-              <w:t>Average</w:t>
-            </w:r>
-          </w:p>
-        </w:tc>
-        <w:tc>
-          <w:tcPr>
-            <w:tcW w:type="dxa" w:w="1728"/>
-          </w:tcPr>
-          <w:p>
-            <w:r>
-              <w:t>Max</w:t>
-            </w:r>
-          </w:p>
-        </w:tc>
-        <w:tc>
-          <w:tcPr>
-            <w:tcW w:type="dxa" w:w="1728"/>
-          </w:tcPr>
-          <w:p>
-            <w:r>
-              <w:t>Min</w:t>
-            </w:r>
-          </w:p>
-        </w:tc>
-      </w:tr>
-      <w:tr>
-        <w:tc>
-          <w:tcPr>
-            <w:tcW w:type="dxa" w:w="1728"/>
-          </w:tcPr>
-          <w:p>
-            <w:r>
-              <w:t>od</w:t>
-            </w:r>
-          </w:p>
-        </w:tc>
-        <w:tc>
-          <w:tcPr>
-            <w:tcW w:type="dxa" w:w="1728"/>
-          </w:tcPr>
-          <w:p>
-            <w:r>
-              <w:t>do</w:t>
-            </w:r>
-          </w:p>
-        </w:tc>
-        <w:tc>
-          <w:tcPr>
-            <w:tcW w:type="dxa" w:w="1728"/>
-          </w:tcPr>
-          <w:p>
-            <w:r>
-              <w:t>285.15</w:t>
-            </w:r>
-          </w:p>
-        </w:tc>
-        <w:tc>
-          <w:tcPr>
-            <w:tcW w:type="dxa" w:w="1728"/>
-          </w:tcPr>
-          <w:p>
-            <w:r>
-              <w:t>Max</w:t>
-            </w:r>
-          </w:p>
-        </w:tc>
-        <w:tc>
-          <w:tcPr>
-            <w:tcW w:type="dxa" w:w="1728"/>
-          </w:tcPr>
-          <w:p>
-            <w:r>
-              <w:t>Min</w:t>
+              <w:t>5.53</w:t>
             </w:r>
           </w:p>
         </w:tc>

</xml_diff>